<commit_message>
Updated documentations and diagrams
</commit_message>
<xml_diff>
--- a/Documentation/Szczegolowa_analiza.docx
+++ b/Documentation/Szczegolowa_analiza.docx
@@ -249,18 +249,8 @@
           <w:color w:val="auto"/>
           <w:sz w:val="32"/>
         </w:rPr>
-        <w:t xml:space="preserve">Marta </w:t>
-      </w:r>
-      <w:proofErr w:type="spellStart"/>
-      <w:r>
-        <w:rPr>
-          <w:rFonts w:ascii="Calibri" w:hAnsi="Calibri"/>
-          <w:color w:val="auto"/>
-          <w:sz w:val="32"/>
-        </w:rPr>
-        <w:t>Kornaszewska</w:t>
-      </w:r>
-      <w:proofErr w:type="spellEnd"/>
+        <w:t>Marta Kornaszewska</w:t>
+      </w:r>
     </w:p>
     <w:p>
       <w:pPr>
@@ -542,16 +532,7 @@
                 <w:sz w:val="26"/>
                 <w:szCs w:val="26"/>
               </w:rPr>
-              <w:t>Szczegółowa analiza wymagań</w:t>
-            </w:r>
-            <w:r>
-              <w:rPr>
-                <w:rFonts w:asciiTheme="minorHAnsi" w:hAnsiTheme="minorHAnsi"/>
-                <w:color w:val="auto"/>
-                <w:sz w:val="26"/>
-                <w:szCs w:val="26"/>
-              </w:rPr>
-              <w:t xml:space="preserve"> aplikacji Wirtualna Przymierzalnia</w:t>
+              <w:t>Szczegółowa analiza wymagań aplikacji Wirtualna Przymierzalnia</w:t>
             </w:r>
           </w:p>
         </w:tc>
@@ -623,18 +604,8 @@
                 <w:sz w:val="26"/>
                 <w:szCs w:val="26"/>
               </w:rPr>
-              <w:t xml:space="preserve">Monika Kogut, Marta </w:t>
-            </w:r>
-            <w:proofErr w:type="spellStart"/>
-            <w:r>
-              <w:rPr>
-                <w:rFonts w:asciiTheme="minorHAnsi" w:hAnsiTheme="minorHAnsi"/>
-                <w:sz w:val="26"/>
-                <w:szCs w:val="26"/>
-              </w:rPr>
-              <w:t>Kornaszewska</w:t>
-            </w:r>
-            <w:proofErr w:type="spellEnd"/>
+              <w:t>Monika Kogut, Marta Kornaszewska</w:t>
+            </w:r>
           </w:p>
         </w:tc>
       </w:tr>
@@ -705,25 +676,7 @@
                 <w:sz w:val="26"/>
                 <w:szCs w:val="26"/>
               </w:rPr>
-              <w:t>Wirtu</w:t>
-            </w:r>
-            <w:bookmarkStart w:id="2" w:name="_GoBack"/>
-            <w:bookmarkEnd w:id="2"/>
-            <w:r>
-              <w:rPr>
-                <w:rFonts w:asciiTheme="minorHAnsi" w:hAnsiTheme="minorHAnsi"/>
-                <w:sz w:val="26"/>
-                <w:szCs w:val="26"/>
-              </w:rPr>
-              <w:t>alna_Przymierzalnia_szczegolowa_analiza</w:t>
-            </w:r>
-            <w:r>
-              <w:rPr>
-                <w:rFonts w:asciiTheme="minorHAnsi" w:hAnsiTheme="minorHAnsi"/>
-                <w:sz w:val="26"/>
-                <w:szCs w:val="26"/>
-              </w:rPr>
-              <w:t>.pdf</w:t>
+              <w:t>Wirtualna_Przymierzalnia_szczegolowa_analiza.pdf</w:t>
             </w:r>
           </w:p>
         </w:tc>
@@ -796,15 +749,7 @@
                 <w:sz w:val="26"/>
                 <w:szCs w:val="26"/>
               </w:rPr>
-              <w:t>2</w:t>
-            </w:r>
-            <w:r>
-              <w:rPr>
-                <w:rFonts w:asciiTheme="minorHAnsi" w:hAnsiTheme="minorHAnsi"/>
-                <w:sz w:val="26"/>
-                <w:szCs w:val="26"/>
-              </w:rPr>
-              <w:t>.0</w:t>
+              <w:t>2.0</w:t>
             </w:r>
           </w:p>
         </w:tc>
@@ -944,31 +889,7 @@
                 <w:sz w:val="26"/>
                 <w:szCs w:val="26"/>
               </w:rPr>
-              <w:t>10</w:t>
-            </w:r>
-            <w:r>
-              <w:rPr>
-                <w:rFonts w:asciiTheme="minorHAnsi" w:hAnsiTheme="minorHAnsi"/>
-                <w:sz w:val="26"/>
-                <w:szCs w:val="26"/>
-              </w:rPr>
-              <w:t>-1</w:t>
-            </w:r>
-            <w:r>
-              <w:rPr>
-                <w:rFonts w:asciiTheme="minorHAnsi" w:hAnsiTheme="minorHAnsi"/>
-                <w:sz w:val="26"/>
-                <w:szCs w:val="26"/>
-              </w:rPr>
-              <w:t>1</w:t>
-            </w:r>
-            <w:r>
-              <w:rPr>
-                <w:rFonts w:asciiTheme="minorHAnsi" w:hAnsiTheme="minorHAnsi"/>
-                <w:sz w:val="26"/>
-                <w:szCs w:val="26"/>
-              </w:rPr>
-              <w:t>-2014</w:t>
+              <w:t>10-11-2014</w:t>
             </w:r>
           </w:p>
         </w:tc>
@@ -1035,31 +956,7 @@
                 <w:sz w:val="26"/>
                 <w:szCs w:val="26"/>
               </w:rPr>
-              <w:t>27</w:t>
-            </w:r>
-            <w:r>
-              <w:rPr>
-                <w:rFonts w:asciiTheme="minorHAnsi" w:hAnsiTheme="minorHAnsi"/>
-                <w:sz w:val="26"/>
-                <w:szCs w:val="26"/>
-              </w:rPr>
-              <w:t>-11-2014 2</w:t>
-            </w:r>
-            <w:r>
-              <w:rPr>
-                <w:rFonts w:asciiTheme="minorHAnsi" w:hAnsiTheme="minorHAnsi"/>
-                <w:sz w:val="26"/>
-                <w:szCs w:val="26"/>
-              </w:rPr>
-              <w:t>3</w:t>
-            </w:r>
-            <w:r>
-              <w:rPr>
-                <w:rFonts w:asciiTheme="minorHAnsi" w:hAnsiTheme="minorHAnsi"/>
-                <w:sz w:val="26"/>
-                <w:szCs w:val="26"/>
-              </w:rPr>
-              <w:t>:00</w:t>
+              <w:t>27-11-2014 23:00</w:t>
             </w:r>
           </w:p>
         </w:tc>
@@ -1130,31 +1027,7 @@
                 <w:sz w:val="26"/>
                 <w:szCs w:val="26"/>
               </w:rPr>
-              <w:t xml:space="preserve">Dokument przedstawia szczegółową analizę wymagań </w:t>
-            </w:r>
-            <w:r>
-              <w:rPr>
-                <w:rFonts w:asciiTheme="minorHAnsi" w:hAnsiTheme="minorHAnsi"/>
-                <w:sz w:val="26"/>
-                <w:szCs w:val="26"/>
-              </w:rPr>
-              <w:t>dotyczących</w:t>
-            </w:r>
-            <w:r>
-              <w:rPr>
-                <w:rFonts w:asciiTheme="minorHAnsi" w:hAnsiTheme="minorHAnsi"/>
-                <w:sz w:val="26"/>
-                <w:szCs w:val="26"/>
-              </w:rPr>
-              <w:t xml:space="preserve"> aplikacji Wirtualna przymierzalnia. Opisano wygląd i objaśniano funkcjonalności zapewnione w programie.</w:t>
-            </w:r>
-            <w:r>
-              <w:rPr>
-                <w:rFonts w:asciiTheme="minorHAnsi" w:hAnsiTheme="minorHAnsi"/>
-                <w:sz w:val="26"/>
-                <w:szCs w:val="26"/>
-              </w:rPr>
-              <w:t xml:space="preserve"> Przedstawiono schematy ekranów.</w:t>
+              <w:t>Dokument przedstawia szczegółową analizę wymagań dotyczących aplikacji Wirtualna przymierzalnia. Opisano wygląd i objaśniano funkcjonalności zapewnione w programie. Przedstawiono schematy ekranów.</w:t>
             </w:r>
           </w:p>
         </w:tc>
@@ -2845,8 +2718,8 @@
           <w:color w:val="auto"/>
         </w:rPr>
       </w:pPr>
+      <w:bookmarkStart w:id="2" w:name="_Toc404964633"/>
       <w:bookmarkStart w:id="3" w:name="_Toc403598021"/>
-      <w:bookmarkStart w:id="4" w:name="_Toc404964633"/>
       <w:r>
         <w:rPr>
           <w:color w:val="auto"/>
@@ -2866,7 +2739,7 @@
         </w:rPr>
         <w:t>okumentu</w:t>
       </w:r>
-      <w:bookmarkEnd w:id="4"/>
+      <w:bookmarkEnd w:id="2"/>
     </w:p>
     <w:p>
       <w:pPr>
@@ -2932,14 +2805,14 @@
           <w:color w:val="auto"/>
         </w:rPr>
       </w:pPr>
-      <w:bookmarkStart w:id="5" w:name="_Toc404964634"/>
+      <w:bookmarkStart w:id="4" w:name="_Toc404964634"/>
       <w:r>
         <w:rPr>
           <w:color w:val="auto"/>
         </w:rPr>
         <w:t>Historia zmian</w:t>
       </w:r>
-      <w:bookmarkEnd w:id="5"/>
+      <w:bookmarkEnd w:id="4"/>
     </w:p>
     <w:tbl>
       <w:tblPr>
@@ -3191,18 +3064,8 @@
                 <w:sz w:val="20"/>
                 <w:szCs w:val="20"/>
               </w:rPr>
-              <w:t xml:space="preserve">Marta </w:t>
-            </w:r>
-            <w:proofErr w:type="spellStart"/>
-            <w:r>
-              <w:rPr>
-                <w:rFonts w:asciiTheme="minorHAnsi" w:hAnsiTheme="minorHAnsi"/>
-                <w:sz w:val="20"/>
-                <w:szCs w:val="20"/>
-              </w:rPr>
-              <w:t>Kornaszewska</w:t>
-            </w:r>
-            <w:proofErr w:type="spellEnd"/>
+              <w:t>Marta Kornaszewska</w:t>
+            </w:r>
           </w:p>
         </w:tc>
         <w:tc>
@@ -3507,18 +3370,8 @@
                 <w:sz w:val="20"/>
                 <w:szCs w:val="20"/>
               </w:rPr>
-              <w:t xml:space="preserve">Marta </w:t>
-            </w:r>
-            <w:proofErr w:type="spellStart"/>
-            <w:r>
-              <w:rPr>
-                <w:rFonts w:asciiTheme="minorHAnsi" w:hAnsiTheme="minorHAnsi"/>
-                <w:sz w:val="20"/>
-                <w:szCs w:val="20"/>
-              </w:rPr>
-              <w:t>Kornaszewska</w:t>
-            </w:r>
-            <w:proofErr w:type="spellEnd"/>
+              <w:t>Marta Kornaszewska</w:t>
+            </w:r>
           </w:p>
         </w:tc>
         <w:tc>
@@ -3697,18 +3550,8 @@
                 <w:sz w:val="20"/>
                 <w:szCs w:val="20"/>
               </w:rPr>
-              <w:t xml:space="preserve">Marta </w:t>
-            </w:r>
-            <w:proofErr w:type="spellStart"/>
-            <w:r>
-              <w:rPr>
-                <w:rFonts w:asciiTheme="minorHAnsi" w:hAnsiTheme="minorHAnsi"/>
-                <w:sz w:val="20"/>
-                <w:szCs w:val="20"/>
-              </w:rPr>
-              <w:t>Kornaszewska</w:t>
-            </w:r>
-            <w:proofErr w:type="spellEnd"/>
+              <w:t>Marta Kornaszewska</w:t>
+            </w:r>
           </w:p>
         </w:tc>
         <w:tc>
@@ -4144,18 +3987,8 @@
                 <w:sz w:val="20"/>
                 <w:szCs w:val="20"/>
               </w:rPr>
-              <w:t xml:space="preserve">Marta </w:t>
-            </w:r>
-            <w:proofErr w:type="spellStart"/>
-            <w:r>
-              <w:rPr>
-                <w:rFonts w:asciiTheme="minorHAnsi" w:hAnsiTheme="minorHAnsi"/>
-                <w:sz w:val="20"/>
-                <w:szCs w:val="20"/>
-              </w:rPr>
-              <w:t>Kornaszewska</w:t>
-            </w:r>
-            <w:proofErr w:type="spellEnd"/>
+              <w:t>Marta Kornaszewska</w:t>
+            </w:r>
           </w:p>
         </w:tc>
         <w:tc>
@@ -4280,18 +4113,8 @@
                 <w:sz w:val="20"/>
                 <w:szCs w:val="20"/>
               </w:rPr>
-              <w:t xml:space="preserve">Marta </w:t>
-            </w:r>
-            <w:proofErr w:type="spellStart"/>
-            <w:r>
-              <w:rPr>
-                <w:rFonts w:asciiTheme="minorHAnsi" w:hAnsiTheme="minorHAnsi"/>
-                <w:sz w:val="20"/>
-                <w:szCs w:val="20"/>
-              </w:rPr>
-              <w:t>Kornaszewska</w:t>
-            </w:r>
-            <w:proofErr w:type="spellEnd"/>
+              <w:t>Marta Kornaszewska</w:t>
+            </w:r>
           </w:p>
         </w:tc>
         <w:tc>
@@ -4442,18 +4265,8 @@
                 <w:sz w:val="20"/>
                 <w:szCs w:val="20"/>
               </w:rPr>
-              <w:t xml:space="preserve">Marta </w:t>
-            </w:r>
-            <w:proofErr w:type="spellStart"/>
-            <w:r>
-              <w:rPr>
-                <w:rFonts w:asciiTheme="minorHAnsi" w:hAnsiTheme="minorHAnsi"/>
-                <w:sz w:val="20"/>
-                <w:szCs w:val="20"/>
-              </w:rPr>
-              <w:t>Kornaszewska</w:t>
-            </w:r>
-            <w:proofErr w:type="spellEnd"/>
+              <w:t>Marta Kornaszewska</w:t>
+            </w:r>
           </w:p>
         </w:tc>
         <w:tc>
@@ -4561,18 +4374,8 @@
                 <w:sz w:val="20"/>
                 <w:szCs w:val="20"/>
               </w:rPr>
-              <w:t xml:space="preserve">Marta </w:t>
-            </w:r>
-            <w:proofErr w:type="spellStart"/>
-            <w:r>
-              <w:rPr>
-                <w:rFonts w:asciiTheme="minorHAnsi" w:hAnsiTheme="minorHAnsi"/>
-                <w:sz w:val="20"/>
-                <w:szCs w:val="20"/>
-              </w:rPr>
-              <w:t>Kornaszewska</w:t>
-            </w:r>
-            <w:proofErr w:type="spellEnd"/>
+              <w:t>Marta Kornaszewska</w:t>
+            </w:r>
           </w:p>
         </w:tc>
         <w:tc>
@@ -4857,18 +4660,8 @@
                 <w:sz w:val="20"/>
                 <w:szCs w:val="20"/>
               </w:rPr>
-              <w:t xml:space="preserve">Marta </w:t>
-            </w:r>
-            <w:proofErr w:type="spellStart"/>
-            <w:r>
-              <w:rPr>
-                <w:rFonts w:asciiTheme="minorHAnsi" w:hAnsiTheme="minorHAnsi"/>
-                <w:sz w:val="20"/>
-                <w:szCs w:val="20"/>
-              </w:rPr>
-              <w:t>Kornaszewska</w:t>
-            </w:r>
-            <w:proofErr w:type="spellEnd"/>
+              <w:t>Marta Kornaszewska</w:t>
+            </w:r>
           </w:p>
         </w:tc>
         <w:tc>
@@ -4925,7 +4718,7 @@
           <w:color w:val="auto"/>
         </w:rPr>
       </w:pPr>
-      <w:bookmarkStart w:id="6" w:name="_Toc404964635"/>
+      <w:bookmarkStart w:id="5" w:name="_Toc404964635"/>
       <w:r>
         <w:rPr>
           <w:color w:val="auto"/>
@@ -4934,7 +4727,7 @@
         <w:t>Ogólny opis</w:t>
       </w:r>
       <w:bookmarkEnd w:id="3"/>
-      <w:bookmarkEnd w:id="6"/>
+      <w:bookmarkEnd w:id="5"/>
     </w:p>
     <w:p>
       <w:pPr>
@@ -5309,16 +5102,16 @@
           <w:color w:val="auto"/>
         </w:rPr>
       </w:pPr>
-      <w:bookmarkStart w:id="7" w:name="_Toc403598022"/>
-      <w:bookmarkStart w:id="8" w:name="_Toc404964636"/>
+      <w:bookmarkStart w:id="6" w:name="_Toc403598022"/>
+      <w:bookmarkStart w:id="7" w:name="_Toc404964636"/>
       <w:r>
         <w:rPr>
           <w:color w:val="auto"/>
         </w:rPr>
         <w:t>Metodyka</w:t>
       </w:r>
+      <w:bookmarkEnd w:id="6"/>
       <w:bookmarkEnd w:id="7"/>
-      <w:bookmarkEnd w:id="8"/>
     </w:p>
     <w:p>
       <w:pPr>
@@ -5431,14 +5224,14 @@
           <w:color w:val="auto"/>
         </w:rPr>
       </w:pPr>
-      <w:bookmarkStart w:id="9" w:name="_Toc404964637"/>
+      <w:bookmarkStart w:id="8" w:name="_Toc404964637"/>
       <w:r>
         <w:rPr>
           <w:color w:val="auto"/>
         </w:rPr>
         <w:t>Wymagania dotyczące sprzętu i oprogramowania</w:t>
       </w:r>
-      <w:bookmarkEnd w:id="9"/>
+      <w:bookmarkEnd w:id="8"/>
       <w:r>
         <w:rPr>
           <w:rFonts w:asciiTheme="minorHAnsi" w:hAnsiTheme="minorHAnsi"/>
@@ -5591,16 +5384,16 @@
           <w:color w:val="auto"/>
         </w:rPr>
       </w:pPr>
-      <w:bookmarkStart w:id="10" w:name="_Toc403598023"/>
-      <w:bookmarkStart w:id="11" w:name="_Toc404964638"/>
+      <w:bookmarkStart w:id="9" w:name="_Toc403598023"/>
+      <w:bookmarkStart w:id="10" w:name="_Toc404964638"/>
       <w:r>
         <w:rPr>
           <w:color w:val="auto"/>
         </w:rPr>
         <w:t>Wygląd</w:t>
       </w:r>
+      <w:bookmarkEnd w:id="9"/>
       <w:bookmarkEnd w:id="10"/>
-      <w:bookmarkEnd w:id="11"/>
     </w:p>
     <w:p>
       <w:pPr>
@@ -6112,14 +5905,14 @@
           <w:color w:val="auto"/>
         </w:rPr>
       </w:pPr>
-      <w:bookmarkStart w:id="12" w:name="_Toc404964639"/>
+      <w:bookmarkStart w:id="11" w:name="_Toc404964639"/>
       <w:r>
         <w:rPr>
           <w:color w:val="auto"/>
         </w:rPr>
         <w:t>Działanie programu</w:t>
       </w:r>
-      <w:bookmarkEnd w:id="12"/>
+      <w:bookmarkEnd w:id="11"/>
     </w:p>
     <w:p/>
     <w:p>
@@ -6615,14 +6408,14 @@
           <w:color w:val="auto"/>
         </w:rPr>
       </w:pPr>
-      <w:bookmarkStart w:id="13" w:name="_Toc404964640"/>
+      <w:bookmarkStart w:id="12" w:name="_Toc404964640"/>
       <w:r>
         <w:rPr>
           <w:color w:val="auto"/>
         </w:rPr>
         <w:t>Okno umożliwiające zakup produktu</w:t>
       </w:r>
-      <w:bookmarkEnd w:id="13"/>
+      <w:bookmarkEnd w:id="12"/>
     </w:p>
     <w:p/>
     <w:p>
@@ -7045,14 +6838,14 @@
           <w:color w:val="auto"/>
         </w:rPr>
       </w:pPr>
-      <w:bookmarkStart w:id="14" w:name="_Toc404964641"/>
+      <w:bookmarkStart w:id="13" w:name="_Toc404964641"/>
       <w:r>
         <w:rPr>
           <w:color w:val="auto"/>
         </w:rPr>
         <w:t>Ograniczenia</w:t>
       </w:r>
-      <w:bookmarkEnd w:id="14"/>
+      <w:bookmarkEnd w:id="13"/>
       <w:r>
         <w:rPr>
           <w:color w:val="auto"/>
@@ -7211,7 +7004,7 @@
         </w:rPr>
         <w:t xml:space="preserve"> for Windows.</w:t>
       </w:r>
-      <w:bookmarkStart w:id="15" w:name="_Toc403598024"/>
+      <w:bookmarkStart w:id="14" w:name="_Toc403598024"/>
     </w:p>
     <w:p>
       <w:pPr>
@@ -7222,7 +7015,7 @@
           <w:color w:val="auto"/>
         </w:rPr>
       </w:pPr>
-      <w:bookmarkStart w:id="16" w:name="_Toc404964642"/>
+      <w:bookmarkStart w:id="15" w:name="_Toc404964642"/>
       <w:r>
         <w:rPr>
           <w:color w:val="auto"/>
@@ -7230,8 +7023,8 @@
         <w:lastRenderedPageBreak/>
         <w:t>Analiza wymagań</w:t>
       </w:r>
+      <w:bookmarkEnd w:id="14"/>
       <w:bookmarkEnd w:id="15"/>
-      <w:bookmarkEnd w:id="16"/>
     </w:p>
     <w:p>
       <w:pPr>
@@ -7243,8 +7036,8 @@
           <w:sz w:val="24"/>
         </w:rPr>
       </w:pPr>
-      <w:bookmarkStart w:id="17" w:name="_Toc403598026"/>
-      <w:bookmarkStart w:id="18" w:name="_Toc404964643"/>
+      <w:bookmarkStart w:id="16" w:name="_Toc403598026"/>
+      <w:bookmarkStart w:id="17" w:name="_Toc404964643"/>
       <w:r>
         <w:rPr>
           <w:color w:val="auto"/>
@@ -7260,8 +7053,8 @@
         </w:rPr>
         <w:t>stories</w:t>
       </w:r>
+      <w:bookmarkEnd w:id="16"/>
       <w:bookmarkEnd w:id="17"/>
-      <w:bookmarkEnd w:id="18"/>
       <w:proofErr w:type="spellEnd"/>
     </w:p>
     <w:p>
@@ -7273,14 +7066,12 @@
           <w:color w:val="auto"/>
         </w:rPr>
       </w:pPr>
-      <w:bookmarkStart w:id="19" w:name="_Toc404964644"/>
-      <w:r>
-        <w:rPr>
-          <w:color w:val="auto"/>
-        </w:rPr>
-        <w:t>Ogólne</w:t>
-      </w:r>
-      <w:bookmarkEnd w:id="19"/>
+      <w:r>
+        <w:rPr>
+          <w:color w:val="auto"/>
+        </w:rPr>
+        <w:t>Ekran główny</w:t>
+      </w:r>
     </w:p>
     <w:p>
       <w:pPr>
@@ -7332,7 +7123,55 @@
           <w:sz w:val="24"/>
           <w:szCs w:val="24"/>
         </w:rPr>
-        <w:t>Jako użytkownik chcę, by przyciski umożliwiające przymierzanie, umieszczone były po prawej i lewej stronie ekranu, aby łatwo było sięgnąć je ręką.</w:t>
+        <w:t xml:space="preserve">Jako użytkownik chcę, by </w:t>
+      </w:r>
+      <w:r>
+        <w:rPr>
+          <w:rFonts w:asciiTheme="minorHAnsi" w:hAnsiTheme="minorHAnsi"/>
+          <w:sz w:val="24"/>
+          <w:szCs w:val="24"/>
+        </w:rPr>
+        <w:t xml:space="preserve">menu z podstawowymi funkcjami </w:t>
+      </w:r>
+      <w:r>
+        <w:rPr>
+          <w:rFonts w:asciiTheme="minorHAnsi" w:hAnsiTheme="minorHAnsi"/>
+          <w:sz w:val="24"/>
+          <w:szCs w:val="24"/>
+        </w:rPr>
+        <w:t>umiejscowione był</w:t>
+      </w:r>
+      <w:r>
+        <w:rPr>
+          <w:rFonts w:asciiTheme="minorHAnsi" w:hAnsiTheme="minorHAnsi"/>
+          <w:sz w:val="24"/>
+          <w:szCs w:val="24"/>
+        </w:rPr>
+        <w:t>o</w:t>
+      </w:r>
+      <w:r>
+        <w:rPr>
+          <w:rFonts w:asciiTheme="minorHAnsi" w:hAnsiTheme="minorHAnsi"/>
+          <w:sz w:val="24"/>
+          <w:szCs w:val="24"/>
+        </w:rPr>
+        <w:t xml:space="preserve"> na górze ekranu, aby był do ni</w:t>
+      </w:r>
+      <w:r>
+        <w:rPr>
+          <w:rFonts w:asciiTheme="minorHAnsi" w:hAnsiTheme="minorHAnsi"/>
+          <w:sz w:val="24"/>
+          <w:szCs w:val="24"/>
+        </w:rPr>
+        <w:t>ego</w:t>
+      </w:r>
+      <w:r>
+        <w:rPr>
+          <w:rFonts w:asciiTheme="minorHAnsi" w:hAnsiTheme="minorHAnsi"/>
+          <w:sz w:val="24"/>
+          <w:szCs w:val="24"/>
+        </w:rPr>
+        <w:t xml:space="preserve"> łatwy dostęp.</w:t>
       </w:r>
     </w:p>
     <w:p>
@@ -7358,7 +7197,7 @@
           <w:sz w:val="24"/>
           <w:szCs w:val="24"/>
         </w:rPr>
-        <w:t>Jako użytkownik chcę, by przyciski do podstawowych funkcji umiejscowione były na górze ekranu, aby był do nich łatwy dostęp.</w:t>
+        <w:t>Jako użytkownik chcę, by przyciski umożliwiające przymierzanie, umieszczone były po prawej i lewej stronie ekranu, aby łatwo było sięgnąć je ręką.</w:t>
       </w:r>
     </w:p>
     <w:p>
@@ -7384,7 +7223,7 @@
           <w:sz w:val="24"/>
           <w:szCs w:val="24"/>
         </w:rPr>
-        <w:t>Jako użytkownik chcę, by kursor był widoczny tylko nad przyciskami, aby nie zasłaniał wybranej kreacji.</w:t>
+        <w:t>Jako użytkownik chcę, aby przyciski w bocznych panelach przesuwały się w górę i w dół, aby łatwo było sięgnąć je ręką.</w:t>
       </w:r>
     </w:p>
     <w:p>
@@ -7410,7 +7249,7 @@
           <w:sz w:val="24"/>
           <w:szCs w:val="24"/>
         </w:rPr>
-        <w:t>Jako użytkownik chcę przytrzymać kursor przez pewien czas nad przyciskiem, aby go przycisnąć.</w:t>
+        <w:t>Jako użytkownik chcę, by kursor był widoczny tylko nad przyciskami, aby nie zasłaniał wybranej kreacji.</w:t>
       </w:r>
     </w:p>
     <w:p>
@@ -7436,31 +7275,7 @@
           <w:sz w:val="24"/>
           <w:szCs w:val="24"/>
         </w:rPr>
-        <w:t>Jako użytkownik chcę usłyszeć dźwięk potwierdzający wybranie przycisku.</w:t>
-      </w:r>
-    </w:p>
-    <w:p>
-      <w:pPr>
-        <w:pStyle w:val="Akapitzlist"/>
-        <w:numPr>
-          <w:ilvl w:val="0"/>
-          <w:numId w:val="6"/>
-        </w:numPr>
-        <w:spacing w:line="360" w:lineRule="auto"/>
-        <w:jc w:val="both"/>
-        <w:rPr>
-          <w:rFonts w:asciiTheme="minorHAnsi" w:hAnsiTheme="minorHAnsi"/>
-          <w:sz w:val="24"/>
-          <w:szCs w:val="24"/>
-        </w:rPr>
-      </w:pPr>
-      <w:r>
-        <w:rPr>
-          <w:rFonts w:asciiTheme="minorHAnsi" w:hAnsiTheme="minorHAnsi"/>
-          <w:sz w:val="24"/>
-          <w:szCs w:val="24"/>
-        </w:rPr>
-        <w:t>Jako użytkownik chcę przycisnąć przycisk, aby wybrać kategorię ubrań.</w:t>
+        <w:t>Jako użytkownik chcę przytrzymać kursor przez pewien czas nad przyciskiem, aby go przycisnąć.</w:t>
       </w:r>
     </w:p>
     <w:p>
@@ -7486,7 +7301,31 @@
           <w:sz w:val="24"/>
           <w:szCs w:val="24"/>
         </w:rPr>
-        <w:t>Jako użytkownik chcę wybrać kategorię ubrań, aby przeglądać wybrane części garderoby.</w:t>
+        <w:t>Jako użytkownik chcę usłyszeć dźwięk potwierdzający wybranie przycisku.</w:t>
+      </w:r>
+    </w:p>
+    <w:p>
+      <w:pPr>
+        <w:pStyle w:val="Akapitzlist"/>
+        <w:numPr>
+          <w:ilvl w:val="0"/>
+          <w:numId w:val="6"/>
+        </w:numPr>
+        <w:spacing w:line="360" w:lineRule="auto"/>
+        <w:jc w:val="both"/>
+        <w:rPr>
+          <w:rFonts w:asciiTheme="minorHAnsi" w:hAnsiTheme="minorHAnsi"/>
+          <w:sz w:val="24"/>
+          <w:szCs w:val="24"/>
+        </w:rPr>
+      </w:pPr>
+      <w:r>
+        <w:rPr>
+          <w:rFonts w:asciiTheme="minorHAnsi" w:hAnsiTheme="minorHAnsi"/>
+          <w:sz w:val="24"/>
+          <w:szCs w:val="24"/>
+        </w:rPr>
+        <w:t>Jako użytkownik chcę przycisnąć przycisk, aby wybrać kategorię ubrań.</w:t>
       </w:r>
     </w:p>
     <w:p>
@@ -7512,7 +7351,7 @@
           <w:sz w:val="24"/>
           <w:szCs w:val="24"/>
         </w:rPr>
-        <w:t>Jako użytkownik chcę przymierzyć części garderoby z różnych kategorii jednocześnie, aby zobaczyć, czy rzeczy pasują do siebie.</w:t>
+        <w:t>Jako użytkownik chcę wybrać kategorię ubrań, aby przeglądać wybrane części garderoby.</w:t>
       </w:r>
     </w:p>
     <w:p>
@@ -7538,7 +7377,7 @@
           <w:sz w:val="24"/>
           <w:szCs w:val="24"/>
         </w:rPr>
-        <w:t>Jako użytkownik chcę wybrać po jednej rzeczy z różnych części garderoby, aby nie mieć na sobie np. dwóch różnych kapeluszy.</w:t>
+        <w:t>Jako użytkownik chcę przymierzyć części garderoby z różnych kategorii jednocześnie, aby zobaczyć, czy rzeczy pasują do siebie.</w:t>
       </w:r>
     </w:p>
     <w:p>
@@ -7564,8 +7403,36 @@
           <w:sz w:val="24"/>
           <w:szCs w:val="24"/>
         </w:rPr>
-        <w:t>Jako użytkownik chcę przycisnąć przycisk, aby usunąć wybraną wcześniej część garderoby.</w:t>
-      </w:r>
+        <w:t>Jako użytkownik chcę wybrać po jednej rzeczy z różnych części garderoby, aby nie mieć na sobie np. dwóch różnych kapeluszy.</w:t>
+      </w:r>
+    </w:p>
+    <w:p>
+      <w:pPr>
+        <w:pStyle w:val="Akapitzlist"/>
+        <w:numPr>
+          <w:ilvl w:val="0"/>
+          <w:numId w:val="6"/>
+        </w:numPr>
+        <w:spacing w:line="360" w:lineRule="auto"/>
+        <w:ind w:left="709"/>
+        <w:jc w:val="both"/>
+        <w:rPr>
+          <w:rFonts w:asciiTheme="minorHAnsi" w:hAnsiTheme="minorHAnsi"/>
+          <w:color w:val="auto"/>
+          <w:sz w:val="24"/>
+          <w:szCs w:val="24"/>
+        </w:rPr>
+      </w:pPr>
+      <w:r>
+        <w:rPr>
+          <w:rFonts w:asciiTheme="minorHAnsi" w:hAnsiTheme="minorHAnsi"/>
+          <w:sz w:val="24"/>
+          <w:szCs w:val="24"/>
+        </w:rPr>
+        <w:t>Jako użytkownik chcę, aby modele ubrania przylegały do ciała, aby móc swobodnie przemieszczać się w wybranym stroju.</w:t>
+      </w:r>
+      <w:bookmarkStart w:id="18" w:name="_GoBack"/>
+      <w:bookmarkEnd w:id="18"/>
     </w:p>
     <w:p>
       <w:pPr>
@@ -7576,14 +7443,14 @@
           <w:color w:val="auto"/>
         </w:rPr>
       </w:pPr>
-      <w:bookmarkStart w:id="20" w:name="_Toc404964645"/>
+      <w:bookmarkStart w:id="19" w:name="_Toc404964645"/>
       <w:r>
         <w:rPr>
           <w:color w:val="auto"/>
         </w:rPr>
         <w:t>Górne menu aplikacji</w:t>
       </w:r>
-      <w:bookmarkEnd w:id="20"/>
+      <w:bookmarkEnd w:id="19"/>
     </w:p>
     <w:p>
       <w:pPr>
@@ -7604,10 +7471,11 @@
       <w:r>
         <w:rPr>
           <w:rFonts w:asciiTheme="minorHAnsi" w:hAnsiTheme="minorHAnsi"/>
-          <w:sz w:val="24"/>
-          <w:szCs w:val="24"/>
-        </w:rPr>
-        <w:t>Jako użytkownik chcę móc wybrać ubrania z kategorii męskiej lub damskiej.</w:t>
+          <w:color w:val="auto"/>
+          <w:sz w:val="24"/>
+          <w:szCs w:val="24"/>
+        </w:rPr>
+        <w:t>Jako użytkownik chcę móc zwijać i rozwijać górne menu, aby przyciski nie zasłaniały wybranych części garderoby.</w:t>
       </w:r>
     </w:p>
     <w:p>
@@ -7631,23 +7499,24 @@
           <w:sz w:val="24"/>
           <w:szCs w:val="24"/>
         </w:rPr>
-        <w:t xml:space="preserve">Jako użytkownik chcę dopasować ubranie do swojego rozmiaru, aby zobaczyć, </w:t>
-      </w:r>
-      <w:r>
-        <w:rPr>
-          <w:rFonts w:asciiTheme="minorHAnsi" w:hAnsiTheme="minorHAnsi"/>
-          <w:sz w:val="24"/>
-          <w:szCs w:val="24"/>
-        </w:rPr>
-        <w:br/>
-      </w:r>
-      <w:r>
-        <w:rPr>
-          <w:rFonts w:asciiTheme="minorHAnsi" w:hAnsiTheme="minorHAnsi"/>
-          <w:sz w:val="24"/>
-          <w:szCs w:val="24"/>
-        </w:rPr>
-        <w:t>jak wyglądałoby w rzeczywistości.</w:t>
+        <w:lastRenderedPageBreak/>
+        <w:t>Jako użytkownik chcę przycisnąć przycisk</w:t>
+      </w:r>
+      <w:r>
+        <w:rPr>
+          <w:rFonts w:asciiTheme="minorHAnsi" w:hAnsiTheme="minorHAnsi"/>
+          <w:sz w:val="24"/>
+          <w:szCs w:val="24"/>
+        </w:rPr>
+        <w:t xml:space="preserve"> z ikoną aparatu</w:t>
+      </w:r>
+      <w:r>
+        <w:rPr>
+          <w:rFonts w:asciiTheme="minorHAnsi" w:hAnsiTheme="minorHAnsi"/>
+          <w:sz w:val="24"/>
+          <w:szCs w:val="24"/>
+        </w:rPr>
+        <w:t>, aby zachować zdjęcie mojego stroju.</w:t>
       </w:r>
     </w:p>
     <w:p>
@@ -7661,17 +7530,19 @@
         <w:jc w:val="both"/>
         <w:rPr>
           <w:rFonts w:asciiTheme="minorHAnsi" w:hAnsiTheme="minorHAnsi"/>
-          <w:sz w:val="24"/>
-          <w:szCs w:val="24"/>
-        </w:rPr>
-      </w:pPr>
-      <w:r>
-        <w:rPr>
-          <w:rFonts w:asciiTheme="minorHAnsi" w:hAnsiTheme="minorHAnsi"/>
-          <w:sz w:val="24"/>
-          <w:szCs w:val="24"/>
-        </w:rPr>
-        <w:t>Jako użytkownik chcę przycisnąć przycisk, aby usunąć wszystkie wybrane wcześniej części garderoby.</w:t>
+          <w:color w:val="auto"/>
+          <w:sz w:val="24"/>
+          <w:szCs w:val="24"/>
+        </w:rPr>
+      </w:pPr>
+      <w:r>
+        <w:rPr>
+          <w:rFonts w:asciiTheme="minorHAnsi" w:hAnsiTheme="minorHAnsi"/>
+          <w:color w:val="auto"/>
+          <w:sz w:val="24"/>
+          <w:szCs w:val="24"/>
+        </w:rPr>
+        <w:t>Jako użytkownik chcę być informowany na ekranie ile czasu pozostało do zrobienia zdjęcia, aby móc się przygotować.</w:t>
       </w:r>
     </w:p>
     <w:p>
@@ -7685,18 +7556,19 @@
         <w:jc w:val="both"/>
         <w:rPr>
           <w:rFonts w:asciiTheme="minorHAnsi" w:hAnsiTheme="minorHAnsi"/>
-          <w:sz w:val="24"/>
-          <w:szCs w:val="24"/>
-        </w:rPr>
-      </w:pPr>
-      <w:r>
-        <w:rPr>
-          <w:rFonts w:asciiTheme="minorHAnsi" w:hAnsiTheme="minorHAnsi"/>
-          <w:sz w:val="24"/>
-          <w:szCs w:val="24"/>
-        </w:rPr>
-        <w:lastRenderedPageBreak/>
-        <w:t>Jako użytkownik chcę przycisnąć przycisk, aby zachować zdjęcie mojego stroju.</w:t>
+          <w:color w:val="auto"/>
+          <w:sz w:val="24"/>
+          <w:szCs w:val="24"/>
+        </w:rPr>
+      </w:pPr>
+      <w:r>
+        <w:rPr>
+          <w:rFonts w:asciiTheme="minorHAnsi" w:hAnsiTheme="minorHAnsi"/>
+          <w:color w:val="auto"/>
+          <w:sz w:val="24"/>
+          <w:szCs w:val="24"/>
+        </w:rPr>
+        <w:t>Jako użytkownik chcę, aby zdjęcia były zapisywane w moich dokumentach w specjalnym folderze, aby mieć łatwy do nich dostęp.</w:t>
       </w:r>
     </w:p>
     <w:p>
@@ -7710,17 +7582,19 @@
         <w:jc w:val="both"/>
         <w:rPr>
           <w:rFonts w:asciiTheme="minorHAnsi" w:hAnsiTheme="minorHAnsi"/>
-          <w:sz w:val="24"/>
-          <w:szCs w:val="24"/>
-        </w:rPr>
-      </w:pPr>
-      <w:r>
-        <w:rPr>
-          <w:rFonts w:asciiTheme="minorHAnsi" w:hAnsiTheme="minorHAnsi"/>
-          <w:sz w:val="24"/>
-          <w:szCs w:val="24"/>
-        </w:rPr>
-        <w:t>Jako użytkownik chcę usłyszeć dźwięk potwierdzający zrobienie zdjęcia.</w:t>
+          <w:color w:val="auto"/>
+          <w:sz w:val="24"/>
+          <w:szCs w:val="24"/>
+        </w:rPr>
+      </w:pPr>
+      <w:r>
+        <w:rPr>
+          <w:rFonts w:asciiTheme="minorHAnsi" w:hAnsiTheme="minorHAnsi"/>
+          <w:color w:val="auto"/>
+          <w:sz w:val="24"/>
+          <w:szCs w:val="24"/>
+        </w:rPr>
+        <w:t>Jako użytkownik chcę, aby na zdjęciu pojawiał się znak aplikacji, aby wiedzieć z jakiego źródła pochodzą.</w:t>
       </w:r>
     </w:p>
     <w:p>
@@ -7733,16 +7607,38 @@
         <w:spacing w:line="360" w:lineRule="auto"/>
         <w:jc w:val="both"/>
         <w:rPr>
-          <w:rFonts w:ascii="Calibri" w:hAnsi="Calibri"/>
-          <w:sz w:val="24"/>
-        </w:rPr>
-      </w:pPr>
-      <w:r>
-        <w:rPr>
-          <w:rFonts w:ascii="Calibri" w:hAnsi="Calibri"/>
-          <w:sz w:val="24"/>
-        </w:rPr>
-        <w:t>Jako użytkownik chcę przycisnąć przycisk dźwięku, aby włączyć lub wyłączyć dźwięki w aplikacji.</w:t>
+          <w:rFonts w:asciiTheme="minorHAnsi" w:hAnsiTheme="minorHAnsi"/>
+          <w:color w:val="auto"/>
+          <w:sz w:val="24"/>
+          <w:szCs w:val="24"/>
+        </w:rPr>
+      </w:pPr>
+      <w:r>
+        <w:rPr>
+          <w:rFonts w:asciiTheme="minorHAnsi" w:hAnsiTheme="minorHAnsi"/>
+          <w:color w:val="auto"/>
+          <w:sz w:val="24"/>
+          <w:szCs w:val="24"/>
+        </w:rPr>
+        <w:t xml:space="preserve">Jako użytkownik chcę, aby pliki ze zdjęciami w nazwie posiadały datę i godzinę, aby wiedzieć </w:t>
+      </w:r>
+      <w:r>
+        <w:rPr>
+          <w:rFonts w:asciiTheme="minorHAnsi" w:hAnsiTheme="minorHAnsi"/>
+          <w:color w:val="auto"/>
+          <w:sz w:val="24"/>
+          <w:szCs w:val="24"/>
+        </w:rPr>
+        <w:t xml:space="preserve">dokładnie </w:t>
+      </w:r>
+      <w:r>
+        <w:rPr>
+          <w:rFonts w:asciiTheme="minorHAnsi" w:hAnsiTheme="minorHAnsi"/>
+          <w:color w:val="auto"/>
+          <w:sz w:val="24"/>
+          <w:szCs w:val="24"/>
+        </w:rPr>
+        <w:t>kiedy były wykonane.</w:t>
       </w:r>
     </w:p>
     <w:p>
@@ -7754,6 +7650,455 @@
         </w:numPr>
         <w:spacing w:line="360" w:lineRule="auto"/>
         <w:jc w:val="both"/>
+        <w:rPr>
+          <w:rFonts w:asciiTheme="minorHAnsi" w:hAnsiTheme="minorHAnsi"/>
+          <w:sz w:val="24"/>
+          <w:szCs w:val="24"/>
+        </w:rPr>
+      </w:pPr>
+      <w:r>
+        <w:rPr>
+          <w:rFonts w:asciiTheme="minorHAnsi" w:hAnsiTheme="minorHAnsi"/>
+          <w:sz w:val="24"/>
+          <w:szCs w:val="24"/>
+        </w:rPr>
+        <w:t>Jako użytkownik chcę usłyszeć dźwięk</w:t>
+      </w:r>
+      <w:r>
+        <w:rPr>
+          <w:rFonts w:asciiTheme="minorHAnsi" w:hAnsiTheme="minorHAnsi"/>
+          <w:sz w:val="24"/>
+          <w:szCs w:val="24"/>
+        </w:rPr>
+        <w:t>, aby potwierdzić</w:t>
+      </w:r>
+      <w:r>
+        <w:rPr>
+          <w:rFonts w:asciiTheme="minorHAnsi" w:hAnsiTheme="minorHAnsi"/>
+          <w:sz w:val="24"/>
+          <w:szCs w:val="24"/>
+        </w:rPr>
+        <w:t xml:space="preserve"> zrobienie zdjęcia.</w:t>
+      </w:r>
+    </w:p>
+    <w:p>
+      <w:pPr>
+        <w:pStyle w:val="Akapitzlist"/>
+        <w:numPr>
+          <w:ilvl w:val="0"/>
+          <w:numId w:val="7"/>
+        </w:numPr>
+        <w:spacing w:line="360" w:lineRule="auto"/>
+        <w:jc w:val="both"/>
+        <w:rPr>
+          <w:rFonts w:asciiTheme="minorHAnsi" w:hAnsiTheme="minorHAnsi"/>
+          <w:color w:val="auto"/>
+          <w:sz w:val="24"/>
+          <w:szCs w:val="24"/>
+        </w:rPr>
+      </w:pPr>
+      <w:r>
+        <w:rPr>
+          <w:rFonts w:asciiTheme="minorHAnsi" w:hAnsiTheme="minorHAnsi"/>
+          <w:sz w:val="24"/>
+          <w:szCs w:val="24"/>
+        </w:rPr>
+        <w:t>Jako użytkownik chcę móc wybrać ubrania z kategorii męskiej lub damskiej.</w:t>
+      </w:r>
+    </w:p>
+    <w:p>
+      <w:pPr>
+        <w:pStyle w:val="Akapitzlist"/>
+        <w:numPr>
+          <w:ilvl w:val="0"/>
+          <w:numId w:val="7"/>
+        </w:numPr>
+        <w:spacing w:line="360" w:lineRule="auto"/>
+        <w:jc w:val="both"/>
+        <w:rPr>
+          <w:rFonts w:asciiTheme="minorHAnsi" w:hAnsiTheme="minorHAnsi"/>
+          <w:color w:val="auto"/>
+          <w:sz w:val="24"/>
+          <w:szCs w:val="24"/>
+        </w:rPr>
+      </w:pPr>
+      <w:r>
+        <w:rPr>
+          <w:rFonts w:asciiTheme="minorHAnsi" w:hAnsiTheme="minorHAnsi"/>
+          <w:sz w:val="24"/>
+          <w:szCs w:val="24"/>
+        </w:rPr>
+        <w:t>Jako użytkownik chcę, aby po wybraniu kategorii, boczne panele automatycznie zaktualizowały swoją zawartość</w:t>
+      </w:r>
+      <w:r>
+        <w:rPr>
+          <w:rFonts w:asciiTheme="minorHAnsi" w:hAnsiTheme="minorHAnsi"/>
+          <w:sz w:val="24"/>
+          <w:szCs w:val="24"/>
+        </w:rPr>
+        <w:t>, ab</w:t>
+      </w:r>
+      <w:r>
+        <w:rPr>
+          <w:rFonts w:asciiTheme="minorHAnsi" w:hAnsiTheme="minorHAnsi"/>
+          <w:sz w:val="24"/>
+          <w:szCs w:val="24"/>
+        </w:rPr>
+        <w:t xml:space="preserve">y </w:t>
+      </w:r>
+      <w:r>
+        <w:rPr>
+          <w:rFonts w:asciiTheme="minorHAnsi" w:hAnsiTheme="minorHAnsi"/>
+          <w:sz w:val="24"/>
+          <w:szCs w:val="24"/>
+        </w:rPr>
+        <w:t>móc kontynuować wybieranie modeli ubrań.</w:t>
+      </w:r>
+      <w:r>
+        <w:rPr>
+          <w:rFonts w:asciiTheme="minorHAnsi" w:hAnsiTheme="minorHAnsi"/>
+          <w:sz w:val="24"/>
+          <w:szCs w:val="24"/>
+        </w:rPr>
+        <w:t xml:space="preserve"> </w:t>
+      </w:r>
+    </w:p>
+    <w:p>
+      <w:pPr>
+        <w:pStyle w:val="Akapitzlist"/>
+        <w:numPr>
+          <w:ilvl w:val="0"/>
+          <w:numId w:val="7"/>
+        </w:numPr>
+        <w:spacing w:line="360" w:lineRule="auto"/>
+        <w:jc w:val="both"/>
+        <w:rPr>
+          <w:rFonts w:asciiTheme="minorHAnsi" w:hAnsiTheme="minorHAnsi"/>
+          <w:color w:val="auto"/>
+          <w:sz w:val="24"/>
+          <w:szCs w:val="24"/>
+        </w:rPr>
+      </w:pPr>
+      <w:r>
+        <w:rPr>
+          <w:rFonts w:asciiTheme="minorHAnsi" w:hAnsiTheme="minorHAnsi"/>
+          <w:sz w:val="24"/>
+          <w:szCs w:val="24"/>
+        </w:rPr>
+        <w:t>Jako użytkownik chcę, aby po wybraniu kategorii, aktualny strój nie został</w:t>
+      </w:r>
+      <w:r>
+        <w:rPr>
+          <w:rFonts w:asciiTheme="minorHAnsi" w:hAnsiTheme="minorHAnsi"/>
+          <w:sz w:val="24"/>
+          <w:szCs w:val="24"/>
+        </w:rPr>
+        <w:t xml:space="preserve"> wyczyszczony, aby nie musieć na nowo wybierać ubrań.</w:t>
+      </w:r>
+    </w:p>
+    <w:p>
+      <w:pPr>
+        <w:pStyle w:val="Akapitzlist"/>
+        <w:numPr>
+          <w:ilvl w:val="0"/>
+          <w:numId w:val="7"/>
+        </w:numPr>
+        <w:spacing w:line="360" w:lineRule="auto"/>
+        <w:jc w:val="both"/>
+        <w:rPr>
+          <w:rFonts w:asciiTheme="minorHAnsi" w:hAnsiTheme="minorHAnsi"/>
+          <w:color w:val="auto"/>
+          <w:sz w:val="24"/>
+          <w:szCs w:val="24"/>
+        </w:rPr>
+      </w:pPr>
+      <w:r>
+        <w:rPr>
+          <w:rFonts w:asciiTheme="minorHAnsi" w:hAnsiTheme="minorHAnsi"/>
+          <w:sz w:val="24"/>
+          <w:szCs w:val="24"/>
+        </w:rPr>
+        <w:t>Jako użytkownik chcę przycisnąć  przycisk z ikoną</w:t>
+      </w:r>
+      <w:r>
+        <w:rPr>
+          <w:rFonts w:asciiTheme="minorHAnsi" w:hAnsiTheme="minorHAnsi"/>
+          <w:sz w:val="24"/>
+          <w:szCs w:val="24"/>
+        </w:rPr>
+        <w:t xml:space="preserve"> </w:t>
+      </w:r>
+      <w:r>
+        <w:rPr>
+          <w:rFonts w:asciiTheme="minorHAnsi" w:hAnsiTheme="minorHAnsi"/>
+          <w:sz w:val="24"/>
+          <w:szCs w:val="24"/>
+        </w:rPr>
+        <w:t>zmiany</w:t>
+      </w:r>
+      <w:r>
+        <w:rPr>
+          <w:rFonts w:asciiTheme="minorHAnsi" w:hAnsiTheme="minorHAnsi"/>
+          <w:sz w:val="24"/>
+          <w:szCs w:val="24"/>
+        </w:rPr>
+        <w:t xml:space="preserve"> rozmiaru, </w:t>
+      </w:r>
+      <w:r>
+        <w:rPr>
+          <w:rFonts w:asciiTheme="minorHAnsi" w:hAnsiTheme="minorHAnsi"/>
+          <w:sz w:val="24"/>
+          <w:szCs w:val="24"/>
+        </w:rPr>
+        <w:t xml:space="preserve">aby </w:t>
+      </w:r>
+      <w:r>
+        <w:rPr>
+          <w:rFonts w:asciiTheme="minorHAnsi" w:hAnsiTheme="minorHAnsi"/>
+          <w:sz w:val="24"/>
+          <w:szCs w:val="24"/>
+        </w:rPr>
+        <w:t>pojawiły się dodatkowe przyciski umożliwiające rozszerzanie, zmniejszenie, wydłużenie i skrócenie ostatnio wybranej części garderoby</w:t>
+      </w:r>
+      <w:r>
+        <w:rPr>
+          <w:rFonts w:asciiTheme="minorHAnsi" w:hAnsiTheme="minorHAnsi"/>
+          <w:sz w:val="24"/>
+          <w:szCs w:val="24"/>
+        </w:rPr>
+        <w:t>.</w:t>
+      </w:r>
+    </w:p>
+    <w:p>
+      <w:pPr>
+        <w:pStyle w:val="Akapitzlist"/>
+        <w:numPr>
+          <w:ilvl w:val="0"/>
+          <w:numId w:val="7"/>
+        </w:numPr>
+        <w:spacing w:line="360" w:lineRule="auto"/>
+        <w:jc w:val="both"/>
+        <w:rPr>
+          <w:rFonts w:asciiTheme="minorHAnsi" w:hAnsiTheme="minorHAnsi"/>
+          <w:color w:val="auto"/>
+          <w:sz w:val="24"/>
+          <w:szCs w:val="24"/>
+        </w:rPr>
+      </w:pPr>
+      <w:r>
+        <w:rPr>
+          <w:rFonts w:asciiTheme="minorHAnsi" w:hAnsiTheme="minorHAnsi"/>
+          <w:sz w:val="24"/>
+          <w:szCs w:val="24"/>
+        </w:rPr>
+        <w:t>Jako użytkownik chcę</w:t>
+      </w:r>
+      <w:r>
+        <w:rPr>
+          <w:rFonts w:asciiTheme="minorHAnsi" w:hAnsiTheme="minorHAnsi"/>
+          <w:sz w:val="24"/>
+          <w:szCs w:val="24"/>
+        </w:rPr>
+        <w:t xml:space="preserve"> </w:t>
+      </w:r>
+      <w:r>
+        <w:rPr>
+          <w:rFonts w:asciiTheme="minorHAnsi" w:hAnsiTheme="minorHAnsi"/>
+          <w:sz w:val="24"/>
+          <w:szCs w:val="24"/>
+        </w:rPr>
+        <w:t>móc przetrzymać kursor nad przyciskiem zmieniającym rozmiar ubrany, aby został on ponownie naciśnięty</w:t>
+      </w:r>
+      <w:r>
+        <w:rPr>
+          <w:rFonts w:asciiTheme="minorHAnsi" w:hAnsiTheme="minorHAnsi"/>
+          <w:sz w:val="24"/>
+          <w:szCs w:val="24"/>
+        </w:rPr>
+        <w:t>,</w:t>
+      </w:r>
+      <w:r>
+        <w:rPr>
+          <w:rFonts w:asciiTheme="minorHAnsi" w:hAnsiTheme="minorHAnsi"/>
+          <w:sz w:val="24"/>
+          <w:szCs w:val="24"/>
+        </w:rPr>
+        <w:t xml:space="preserve"> bez potrzeby </w:t>
+      </w:r>
+      <w:r>
+        <w:rPr>
+          <w:rFonts w:asciiTheme="minorHAnsi" w:hAnsiTheme="minorHAnsi"/>
+          <w:sz w:val="24"/>
+          <w:szCs w:val="24"/>
+        </w:rPr>
+        <w:t>zjeżdżania kursorem z niego.</w:t>
+      </w:r>
+    </w:p>
+    <w:p>
+      <w:pPr>
+        <w:pStyle w:val="Akapitzlist"/>
+        <w:numPr>
+          <w:ilvl w:val="0"/>
+          <w:numId w:val="7"/>
+        </w:numPr>
+        <w:spacing w:line="360" w:lineRule="auto"/>
+        <w:jc w:val="both"/>
+        <w:rPr>
+          <w:rFonts w:asciiTheme="minorHAnsi" w:hAnsiTheme="minorHAnsi"/>
+          <w:sz w:val="24"/>
+          <w:szCs w:val="24"/>
+        </w:rPr>
+      </w:pPr>
+      <w:r>
+        <w:rPr>
+          <w:rFonts w:asciiTheme="minorHAnsi" w:hAnsiTheme="minorHAnsi"/>
+          <w:sz w:val="24"/>
+          <w:szCs w:val="24"/>
+        </w:rPr>
+        <w:t xml:space="preserve">Jako użytkownik chcę dopasować ubranie do swojego rozmiaru, aby zobaczyć, </w:t>
+      </w:r>
+      <w:r>
+        <w:rPr>
+          <w:rFonts w:asciiTheme="minorHAnsi" w:hAnsiTheme="minorHAnsi"/>
+          <w:sz w:val="24"/>
+          <w:szCs w:val="24"/>
+        </w:rPr>
+        <w:br/>
+      </w:r>
+      <w:r>
+        <w:rPr>
+          <w:rFonts w:asciiTheme="minorHAnsi" w:hAnsiTheme="minorHAnsi"/>
+          <w:sz w:val="24"/>
+          <w:szCs w:val="24"/>
+        </w:rPr>
+        <w:t>jak wyglądałoby w rzeczywistości.</w:t>
+      </w:r>
+    </w:p>
+    <w:p>
+      <w:pPr>
+        <w:pStyle w:val="Akapitzlist"/>
+        <w:numPr>
+          <w:ilvl w:val="0"/>
+          <w:numId w:val="7"/>
+        </w:numPr>
+        <w:spacing w:line="360" w:lineRule="auto"/>
+        <w:jc w:val="both"/>
+        <w:rPr>
+          <w:rFonts w:asciiTheme="minorHAnsi" w:hAnsiTheme="minorHAnsi"/>
+          <w:sz w:val="24"/>
+          <w:szCs w:val="24"/>
+        </w:rPr>
+      </w:pPr>
+      <w:r>
+        <w:rPr>
+          <w:rFonts w:asciiTheme="minorHAnsi" w:hAnsiTheme="minorHAnsi"/>
+          <w:sz w:val="24"/>
+          <w:szCs w:val="24"/>
+        </w:rPr>
+        <w:t>Jako użytkownik chcę</w:t>
+      </w:r>
+      <w:r>
+        <w:rPr>
+          <w:rFonts w:asciiTheme="minorHAnsi" w:hAnsiTheme="minorHAnsi"/>
+          <w:sz w:val="24"/>
+          <w:szCs w:val="24"/>
+        </w:rPr>
+        <w:t xml:space="preserve"> przycisnąć przycisk</w:t>
+      </w:r>
+      <w:r>
+        <w:rPr>
+          <w:rFonts w:asciiTheme="minorHAnsi" w:hAnsiTheme="minorHAnsi"/>
+          <w:sz w:val="24"/>
+          <w:szCs w:val="24"/>
+        </w:rPr>
+        <w:t xml:space="preserve"> z ikoną usuwania</w:t>
+      </w:r>
+      <w:r>
+        <w:rPr>
+          <w:rFonts w:asciiTheme="minorHAnsi" w:hAnsiTheme="minorHAnsi"/>
+          <w:sz w:val="24"/>
+          <w:szCs w:val="24"/>
+        </w:rPr>
+        <w:t xml:space="preserve">, </w:t>
+      </w:r>
+      <w:r>
+        <w:rPr>
+          <w:rFonts w:asciiTheme="minorHAnsi" w:hAnsiTheme="minorHAnsi"/>
+          <w:sz w:val="24"/>
+          <w:szCs w:val="24"/>
+        </w:rPr>
+        <w:t>aby pojawiły się szczegółowe przyciski umożliwiające usuwanie ostatnio wybranej części garderoby i czyszczenie całego stroju.</w:t>
+      </w:r>
+    </w:p>
+    <w:p>
+      <w:pPr>
+        <w:pStyle w:val="Akapitzlist"/>
+        <w:numPr>
+          <w:ilvl w:val="0"/>
+          <w:numId w:val="7"/>
+        </w:numPr>
+        <w:spacing w:line="360" w:lineRule="auto"/>
+        <w:jc w:val="both"/>
+        <w:rPr>
+          <w:rFonts w:asciiTheme="minorHAnsi" w:hAnsiTheme="minorHAnsi"/>
+          <w:sz w:val="24"/>
+          <w:szCs w:val="24"/>
+        </w:rPr>
+      </w:pPr>
+      <w:r>
+        <w:rPr>
+          <w:rFonts w:asciiTheme="minorHAnsi" w:hAnsiTheme="minorHAnsi"/>
+          <w:sz w:val="24"/>
+          <w:szCs w:val="24"/>
+        </w:rPr>
+        <w:t>Jako użytkownik chcę wyczyścić cały wybrany strój, aby móc zacząć zabawę od nowa.</w:t>
+      </w:r>
+    </w:p>
+    <w:p>
+      <w:pPr>
+        <w:pStyle w:val="Akapitzlist"/>
+        <w:numPr>
+          <w:ilvl w:val="0"/>
+          <w:numId w:val="7"/>
+        </w:numPr>
+        <w:spacing w:line="360" w:lineRule="auto"/>
+        <w:jc w:val="both"/>
+        <w:rPr>
+          <w:rFonts w:ascii="Calibri" w:hAnsi="Calibri"/>
+          <w:sz w:val="24"/>
+        </w:rPr>
+      </w:pPr>
+      <w:r>
+        <w:rPr>
+          <w:rFonts w:ascii="Calibri" w:hAnsi="Calibri"/>
+          <w:sz w:val="24"/>
+        </w:rPr>
+        <w:t>Jako użytkownik chcę przycisnąć przycisk dźwięku, aby włączyć lub wyłączyć</w:t>
+      </w:r>
+      <w:r>
+        <w:rPr>
+          <w:rFonts w:ascii="Calibri" w:hAnsi="Calibri"/>
+          <w:sz w:val="24"/>
+        </w:rPr>
+        <w:t xml:space="preserve"> wszystkie</w:t>
+      </w:r>
+      <w:r>
+        <w:rPr>
+          <w:rFonts w:ascii="Calibri" w:hAnsi="Calibri"/>
+          <w:sz w:val="24"/>
+        </w:rPr>
+        <w:t xml:space="preserve"> dźwięki w aplikacji.</w:t>
+      </w:r>
+    </w:p>
+    <w:p>
+      <w:pPr>
+        <w:pStyle w:val="Akapitzlist"/>
+        <w:numPr>
+          <w:ilvl w:val="0"/>
+          <w:numId w:val="7"/>
+        </w:numPr>
+        <w:spacing w:line="360" w:lineRule="auto"/>
+        <w:jc w:val="both"/>
       </w:pPr>
       <w:r>
         <w:rPr>
@@ -7786,14 +8131,15 @@
           <w:color w:val="auto"/>
         </w:rPr>
       </w:pPr>
-      <w:bookmarkStart w:id="21" w:name="_Toc404964646"/>
-      <w:r>
-        <w:rPr>
-          <w:color w:val="auto"/>
-        </w:rPr>
+      <w:bookmarkStart w:id="20" w:name="_Toc404964646"/>
+      <w:r>
+        <w:rPr>
+          <w:color w:val="auto"/>
+        </w:rPr>
+        <w:lastRenderedPageBreak/>
         <w:t>Obsługa błędów</w:t>
       </w:r>
-      <w:bookmarkEnd w:id="21"/>
+      <w:bookmarkEnd w:id="20"/>
     </w:p>
     <w:p>
       <w:pPr>
@@ -7814,7 +8160,23 @@
           <w:rFonts w:ascii="Calibri" w:hAnsi="Calibri"/>
           <w:sz w:val="24"/>
         </w:rPr>
-        <w:t>Jako użytkownik chcę być poinformowany o niepodłączonym urządzeniu przez komunikat na ekranie, aby wiedzieć, czemu program nie reaguje na mój ruch.</w:t>
+        <w:t xml:space="preserve">Jako użytkownik chcę być informowany o inicjowaniu połączenia z </w:t>
+      </w:r>
+      <w:proofErr w:type="spellStart"/>
+      <w:r>
+        <w:rPr>
+          <w:rFonts w:ascii="Calibri" w:hAnsi="Calibri"/>
+          <w:sz w:val="24"/>
+        </w:rPr>
+        <w:t>Kinectem</w:t>
+      </w:r>
+      <w:proofErr w:type="spellEnd"/>
+      <w:r>
+        <w:rPr>
+          <w:rFonts w:ascii="Calibri" w:hAnsi="Calibri"/>
+          <w:sz w:val="24"/>
+        </w:rPr>
+        <w:t xml:space="preserve"> przez komunikat na ekranie, aby wiedzieć czy urządzenie zostało wykryte.</w:t>
       </w:r>
     </w:p>
     <w:p>
@@ -7836,29 +8198,79 @@
           <w:rFonts w:ascii="Calibri" w:hAnsi="Calibri"/>
           <w:sz w:val="24"/>
         </w:rPr>
-        <w:t xml:space="preserve">Jako użytkownik chcę, by po podłączeniu urządzenia komunikat zniknął z ekranu </w:t>
-      </w:r>
-      <w:r>
-        <w:rPr>
-          <w:rFonts w:ascii="Calibri" w:hAnsi="Calibri"/>
-          <w:sz w:val="24"/>
-        </w:rPr>
-        <w:br/>
-      </w:r>
-      <w:r>
-        <w:rPr>
-          <w:rFonts w:ascii="Calibri" w:hAnsi="Calibri"/>
-          <w:sz w:val="24"/>
-        </w:rPr>
-        <w:t xml:space="preserve">i program kontynuował swoje działanie, aby nie musieć od nowa zmieniać ustawień </w:t>
-      </w:r>
-      <w:r>
-        <w:rPr>
-          <w:rFonts w:ascii="Calibri" w:hAnsi="Calibri"/>
-          <w:sz w:val="24"/>
-        </w:rPr>
-        <w:br/>
-        <w:t>i wybierać części garderoby.</w:t>
+        <w:t>Jako użytkownik chcę być informowany o niepodłączeniu</w:t>
+      </w:r>
+      <w:r>
+        <w:rPr>
+          <w:rFonts w:ascii="Calibri" w:hAnsi="Calibri"/>
+          <w:sz w:val="24"/>
+        </w:rPr>
+        <w:t xml:space="preserve"> kabelka zasilającego </w:t>
+      </w:r>
+      <w:proofErr w:type="spellStart"/>
+      <w:r>
+        <w:rPr>
+          <w:rFonts w:ascii="Calibri" w:hAnsi="Calibri"/>
+          <w:sz w:val="24"/>
+        </w:rPr>
+        <w:t>Kinect</w:t>
+      </w:r>
+      <w:proofErr w:type="spellEnd"/>
+      <w:r>
+        <w:rPr>
+          <w:rFonts w:ascii="Calibri" w:hAnsi="Calibri"/>
+          <w:sz w:val="24"/>
+        </w:rPr>
+        <w:t xml:space="preserve"> </w:t>
+      </w:r>
+      <w:r>
+        <w:rPr>
+          <w:rFonts w:ascii="Calibri" w:hAnsi="Calibri"/>
+          <w:sz w:val="24"/>
+        </w:rPr>
+        <w:t>do</w:t>
+      </w:r>
+      <w:r>
+        <w:rPr>
+          <w:rFonts w:ascii="Calibri" w:hAnsi="Calibri"/>
+          <w:sz w:val="24"/>
+        </w:rPr>
+        <w:t xml:space="preserve"> gniazdka z</w:t>
+      </w:r>
+      <w:r>
+        <w:rPr>
+          <w:rFonts w:ascii="Calibri" w:hAnsi="Calibri"/>
+          <w:sz w:val="24"/>
+        </w:rPr>
+        <w:t xml:space="preserve"> prąd</w:t>
+      </w:r>
+      <w:r>
+        <w:rPr>
+          <w:rFonts w:ascii="Calibri" w:hAnsi="Calibri"/>
+          <w:sz w:val="24"/>
+        </w:rPr>
+        <w:t xml:space="preserve">em </w:t>
+      </w:r>
+      <w:r>
+        <w:rPr>
+          <w:rFonts w:ascii="Calibri" w:hAnsi="Calibri"/>
+          <w:sz w:val="24"/>
+        </w:rPr>
+        <w:t>przez komunikat na ekranie, aby wiedzieć</w:t>
+      </w:r>
+      <w:r>
+        <w:rPr>
+          <w:rFonts w:ascii="Calibri" w:hAnsi="Calibri"/>
+          <w:sz w:val="24"/>
+        </w:rPr>
+        <w:t xml:space="preserve"> </w:t>
+      </w:r>
+      <w:r>
+        <w:rPr>
+          <w:rFonts w:ascii="Calibri" w:hAnsi="Calibri"/>
+          <w:sz w:val="24"/>
+        </w:rPr>
+        <w:t>, czemu program nie reaguje na mój ruch.</w:t>
       </w:r>
     </w:p>
     <w:p>
@@ -7880,7 +8292,21 @@
           <w:rFonts w:ascii="Calibri" w:hAnsi="Calibri"/>
           <w:sz w:val="24"/>
         </w:rPr>
-        <w:t>Jako użytkownik chcę być poinformowany o tym, że urządzenie nie wykryło jeszcze mojego szkieletu przez komunikat na ekranie, aby wiedzieć, czemu program nie reaguje na mój ruch.</w:t>
+        <w:t>Jako użytkownik chcę być poinformowany o niepodłączonym urządzeniu</w:t>
+      </w:r>
+      <w:r>
+        <w:rPr>
+          <w:rFonts w:ascii="Calibri" w:hAnsi="Calibri"/>
+          <w:sz w:val="24"/>
+        </w:rPr>
+        <w:t xml:space="preserve"> do komputera</w:t>
+      </w:r>
+      <w:r>
+        <w:rPr>
+          <w:rFonts w:ascii="Calibri" w:hAnsi="Calibri"/>
+          <w:sz w:val="24"/>
+        </w:rPr>
+        <w:t xml:space="preserve"> przez komunikat na ekranie, aby wiedzieć, czemu program nie reaguje na mój ruch.</w:t>
       </w:r>
     </w:p>
     <w:p>
@@ -7902,7 +8328,46 @@
           <w:rFonts w:ascii="Calibri" w:hAnsi="Calibri"/>
           <w:sz w:val="24"/>
         </w:rPr>
-        <w:t>Jako użytkownik chcę być poinformowany o tym, że urządzenie utraciło położenie mojego szkieletu przez komunikat na ekranie, aby wiedzieć, czemu program nie reaguje na mój ruch.</w:t>
+        <w:t xml:space="preserve">Jako użytkownik chcę być poinformowany o przypadkowym odłączeniu </w:t>
+      </w:r>
+      <w:proofErr w:type="spellStart"/>
+      <w:r>
+        <w:rPr>
+          <w:rFonts w:ascii="Calibri" w:hAnsi="Calibri"/>
+          <w:sz w:val="24"/>
+        </w:rPr>
+        <w:t>Kinecta</w:t>
+      </w:r>
+      <w:proofErr w:type="spellEnd"/>
+      <w:r>
+        <w:rPr>
+          <w:rFonts w:ascii="Calibri" w:hAnsi="Calibri"/>
+          <w:sz w:val="24"/>
+        </w:rPr>
+        <w:t xml:space="preserve"> przez komunikat na </w:t>
+      </w:r>
+      <w:proofErr w:type="spellStart"/>
+      <w:r>
+        <w:rPr>
+          <w:rFonts w:ascii="Calibri" w:hAnsi="Calibri"/>
+          <w:sz w:val="24"/>
+        </w:rPr>
+        <w:t>ekrania</w:t>
+      </w:r>
+      <w:proofErr w:type="spellEnd"/>
+      <w:r>
+        <w:rPr>
+          <w:rFonts w:ascii="Calibri" w:hAnsi="Calibri"/>
+          <w:sz w:val="24"/>
+        </w:rPr>
+        <w:t xml:space="preserve">, </w:t>
+      </w:r>
+      <w:r>
+        <w:rPr>
+          <w:rFonts w:ascii="Calibri" w:hAnsi="Calibri"/>
+          <w:sz w:val="24"/>
+        </w:rPr>
+        <w:t>aby wiedzieć, czemu program nie reaguje na mój ruch.</w:t>
       </w:r>
     </w:p>
     <w:p>
@@ -7924,7 +8389,29 @@
           <w:rFonts w:ascii="Calibri" w:hAnsi="Calibri"/>
           <w:sz w:val="24"/>
         </w:rPr>
-        <w:t>Jako użytkownik chcę, żeby po utraceniu mojego szkieletu i ponownym jego wykryciu, wszystkie wcześniej wybrane części garderoby zostały powtórnie wybrane, aby nie musieć od ich od nowa wybierać.</w:t>
+        <w:t xml:space="preserve">Jako użytkownik chcę, by po podłączeniu urządzenia komunikat zniknął z ekranu </w:t>
+      </w:r>
+      <w:r>
+        <w:rPr>
+          <w:rFonts w:ascii="Calibri" w:hAnsi="Calibri"/>
+          <w:sz w:val="24"/>
+        </w:rPr>
+        <w:br/>
+      </w:r>
+      <w:r>
+        <w:rPr>
+          <w:rFonts w:ascii="Calibri" w:hAnsi="Calibri"/>
+          <w:sz w:val="24"/>
+        </w:rPr>
+        <w:t xml:space="preserve">i program kontynuował swoje działanie, aby nie musieć od nowa zmieniać ustawień </w:t>
+      </w:r>
+      <w:r>
+        <w:rPr>
+          <w:rFonts w:ascii="Calibri" w:hAnsi="Calibri"/>
+          <w:sz w:val="24"/>
+        </w:rPr>
+        <w:br/>
+        <w:t>i wybierać części garderoby.</w:t>
       </w:r>
     </w:p>
     <w:p>
@@ -7946,29 +8433,100 @@
           <w:rFonts w:ascii="Calibri" w:hAnsi="Calibri"/>
           <w:sz w:val="24"/>
         </w:rPr>
-        <w:t>Jako użytkownik</w:t>
-      </w:r>
-      <w:r>
-        <w:rPr>
-          <w:rFonts w:ascii="Calibri" w:hAnsi="Calibri"/>
-          <w:sz w:val="24"/>
-        </w:rPr>
-        <w:t xml:space="preserve"> chcę być poinformowany o błędach podczas robienia lub zapisywania zdjęcia</w:t>
-      </w:r>
-      <w:r>
-        <w:rPr>
-          <w:rFonts w:ascii="Calibri" w:hAnsi="Calibri"/>
-          <w:sz w:val="24"/>
-        </w:rPr>
-        <w:t xml:space="preserve"> przez komunikat na ekranie, aby wiedzieć, czemu zdjęcie nie zostało zapisane.</w:t>
+        <w:t xml:space="preserve">Jako użytkownik chcę być informowany o używaniu urządzania przez inne procesy, aby wiedzieć, czemu aplikacja nie wyświetla obrazu z kamery </w:t>
+      </w:r>
+      <w:proofErr w:type="spellStart"/>
+      <w:r>
+        <w:rPr>
+          <w:rFonts w:ascii="Calibri" w:hAnsi="Calibri"/>
+          <w:sz w:val="24"/>
+        </w:rPr>
+        <w:t>Kinecta</w:t>
+      </w:r>
+      <w:proofErr w:type="spellEnd"/>
+      <w:r>
+        <w:rPr>
+          <w:rFonts w:ascii="Calibri" w:hAnsi="Calibri"/>
+          <w:sz w:val="24"/>
+        </w:rPr>
+        <w:t>.</w:t>
       </w:r>
     </w:p>
     <w:p>
       <w:pPr>
         <w:pStyle w:val="Akapitzlist"/>
+        <w:numPr>
+          <w:ilvl w:val="0"/>
+          <w:numId w:val="8"/>
+        </w:numPr>
         <w:spacing w:line="360" w:lineRule="auto"/>
         <w:jc w:val="both"/>
-      </w:pPr>
+        <w:rPr>
+          <w:rFonts w:ascii="Calibri" w:hAnsi="Calibri"/>
+          <w:sz w:val="24"/>
+          <w:highlight w:val="yellow"/>
+        </w:rPr>
+      </w:pPr>
+      <w:r>
+        <w:rPr>
+          <w:rFonts w:ascii="Calibri" w:hAnsi="Calibri"/>
+          <w:sz w:val="24"/>
+          <w:highlight w:val="yellow"/>
+        </w:rPr>
+        <w:t>Jako użytkownik chcę być poinformowany o tym, że urządzenie nie wykryło jeszcze mojego szkieletu przez komunikat na ekranie, aby wiedzieć, czemu program nie reaguje na mój ruch.</w:t>
+      </w:r>
+    </w:p>
+    <w:p>
+      <w:pPr>
+        <w:pStyle w:val="Akapitzlist"/>
+        <w:numPr>
+          <w:ilvl w:val="0"/>
+          <w:numId w:val="8"/>
+        </w:numPr>
+        <w:spacing w:line="360" w:lineRule="auto"/>
+        <w:jc w:val="both"/>
+        <w:rPr>
+          <w:rFonts w:ascii="Calibri" w:hAnsi="Calibri"/>
+          <w:sz w:val="24"/>
+          <w:highlight w:val="yellow"/>
+        </w:rPr>
+      </w:pPr>
+      <w:r>
+        <w:rPr>
+          <w:rFonts w:ascii="Calibri" w:hAnsi="Calibri"/>
+          <w:sz w:val="24"/>
+          <w:highlight w:val="yellow"/>
+        </w:rPr>
+        <w:t>Jako użytkownik chcę być poinformowany o tym, że urządzenie utraciło położenie mojego szkieletu przez komunikat na ekranie, aby wiedzieć, czemu program nie reaguje na mój ruch.</w:t>
+      </w:r>
+    </w:p>
+    <w:p>
+      <w:pPr>
+        <w:pStyle w:val="Akapitzlist"/>
+        <w:numPr>
+          <w:ilvl w:val="0"/>
+          <w:numId w:val="8"/>
+        </w:numPr>
+        <w:spacing w:line="360" w:lineRule="auto"/>
+        <w:jc w:val="both"/>
+        <w:rPr>
+          <w:highlight w:val="yellow"/>
+        </w:rPr>
+      </w:pPr>
+      <w:r>
+        <w:rPr>
+          <w:rFonts w:ascii="Calibri" w:hAnsi="Calibri"/>
+          <w:sz w:val="24"/>
+          <w:highlight w:val="yellow"/>
+        </w:rPr>
+        <w:t>Jako użytkownik chcę, żeby po utraceniu mojego szkieletu i ponownym jego wykryciu, wszystkie wcześniej wybrane części garderoby zostały powtórnie wybrane, aby nie musieć od ich od nowa wybierać.</w:t>
+      </w:r>
+      <w:r>
+        <w:rPr>
+          <w:highlight w:val="yellow"/>
+        </w:rPr>
+        <w:t xml:space="preserve"> </w:t>
+      </w:r>
     </w:p>
     <w:p>
       <w:pPr>
@@ -8082,14 +8640,14 @@
           <w:color w:val="auto"/>
         </w:rPr>
       </w:pPr>
-      <w:bookmarkStart w:id="22" w:name="_Toc404964647"/>
+      <w:bookmarkStart w:id="21" w:name="_Toc404964647"/>
       <w:r>
         <w:rPr>
           <w:color w:val="auto"/>
         </w:rPr>
         <w:t>Organizacja plików aplikacji</w:t>
       </w:r>
-      <w:bookmarkEnd w:id="22"/>
+      <w:bookmarkEnd w:id="21"/>
     </w:p>
     <w:p>
       <w:pPr>
@@ -8152,7 +8710,107 @@
           <w:rFonts w:ascii="Calibri" w:hAnsi="Calibri"/>
           <w:sz w:val="24"/>
         </w:rPr>
-        <w:t>Jako nabywca aplikacji chcę wstawiać nowe elementy garderoby do właściwego katalogu, aby rozszerzyć aplikację o dodatkowe elementy ubioru.</w:t>
+        <w:t>Jako nabywca aplikacji chcę wstawiać nowe ikony kategorii</w:t>
+      </w:r>
+      <w:r>
+        <w:rPr>
+          <w:rFonts w:ascii="Calibri" w:hAnsi="Calibri"/>
+          <w:sz w:val="24"/>
+        </w:rPr>
+        <w:t xml:space="preserve"> </w:t>
+      </w:r>
+      <w:r>
+        <w:rPr>
+          <w:rFonts w:ascii="Calibri" w:hAnsi="Calibri"/>
+          <w:sz w:val="24"/>
+        </w:rPr>
+        <w:t>do właściw</w:t>
+      </w:r>
+      <w:r>
+        <w:rPr>
+          <w:rFonts w:ascii="Calibri" w:hAnsi="Calibri"/>
+          <w:sz w:val="24"/>
+        </w:rPr>
+        <w:t>ego katalogu</w:t>
+      </w:r>
+      <w:r>
+        <w:rPr>
+          <w:rFonts w:ascii="Calibri" w:hAnsi="Calibri"/>
+          <w:sz w:val="24"/>
+        </w:rPr>
+        <w:t>, aby rozszerzyć aplikacją o dodatkowe kategorie ubrań.</w:t>
+      </w:r>
+    </w:p>
+    <w:p>
+      <w:pPr>
+        <w:pStyle w:val="Akapitzlist"/>
+        <w:numPr>
+          <w:ilvl w:val="0"/>
+          <w:numId w:val="14"/>
+        </w:numPr>
+        <w:spacing w:line="360" w:lineRule="auto"/>
+        <w:jc w:val="both"/>
+        <w:rPr>
+          <w:rFonts w:ascii="Calibri" w:hAnsi="Calibri"/>
+          <w:sz w:val="24"/>
+        </w:rPr>
+      </w:pPr>
+      <w:r>
+        <w:rPr>
+          <w:rFonts w:ascii="Calibri" w:hAnsi="Calibri"/>
+          <w:sz w:val="24"/>
+        </w:rPr>
+        <w:t xml:space="preserve">Jako nabywca aplikacji chcę wstawiać nowe </w:t>
+      </w:r>
+      <w:r>
+        <w:rPr>
+          <w:rFonts w:ascii="Calibri" w:hAnsi="Calibri"/>
+          <w:sz w:val="24"/>
+        </w:rPr>
+        <w:t xml:space="preserve">modele </w:t>
+      </w:r>
+      <w:r>
+        <w:rPr>
+          <w:rFonts w:ascii="Calibri" w:hAnsi="Calibri"/>
+          <w:sz w:val="24"/>
+        </w:rPr>
+        <w:t>element</w:t>
+      </w:r>
+      <w:r>
+        <w:rPr>
+          <w:rFonts w:ascii="Calibri" w:hAnsi="Calibri"/>
+          <w:sz w:val="24"/>
+        </w:rPr>
+        <w:t>ów</w:t>
+      </w:r>
+      <w:r>
+        <w:rPr>
+          <w:rFonts w:ascii="Calibri" w:hAnsi="Calibri"/>
+          <w:sz w:val="24"/>
+        </w:rPr>
+        <w:t xml:space="preserve"> garderoby do właściwego katalogu, aby rozszerzyć aplikację o dodatkowe elementy ubioru.</w:t>
+      </w:r>
+    </w:p>
+    <w:p>
+      <w:pPr>
+        <w:pStyle w:val="Akapitzlist"/>
+        <w:numPr>
+          <w:ilvl w:val="0"/>
+          <w:numId w:val="14"/>
+        </w:numPr>
+        <w:spacing w:line="360" w:lineRule="auto"/>
+        <w:jc w:val="both"/>
+        <w:rPr>
+          <w:rFonts w:ascii="Calibri" w:hAnsi="Calibri"/>
+          <w:sz w:val="24"/>
+        </w:rPr>
+      </w:pPr>
+      <w:r>
+        <w:rPr>
+          <w:rFonts w:ascii="Calibri" w:hAnsi="Calibri"/>
+          <w:sz w:val="24"/>
+        </w:rPr>
+        <w:t xml:space="preserve">Jako nabywca aplikacji chcę wstawiać nowe tekstury do modeli ubrań do właściwego foldery, aby rozszerzać aplikację o nowe wzory ubrań. </w:t>
       </w:r>
     </w:p>
     <w:p>
@@ -8178,7 +8836,7 @@
           <w:color w:val="auto"/>
         </w:rPr>
       </w:pPr>
-      <w:bookmarkStart w:id="23" w:name="_Toc404964648"/>
+      <w:bookmarkStart w:id="22" w:name="_Toc404964648"/>
       <w:r>
         <w:rPr>
           <w:color w:val="auto"/>
@@ -8186,7 +8844,7 @@
         <w:lastRenderedPageBreak/>
         <w:t>Harmonogram</w:t>
       </w:r>
-      <w:bookmarkEnd w:id="23"/>
+      <w:bookmarkEnd w:id="22"/>
     </w:p>
     <w:p/>
     <w:tbl>
@@ -9246,7 +9904,7 @@
           <w:rPr>
             <w:noProof/>
           </w:rPr>
-          <w:t>6</w:t>
+          <w:t>12</w:t>
         </w:r>
         <w:r>
           <w:fldChar w:fldCharType="end"/>
@@ -12185,7 +12843,7 @@
 </file>
 
 <file path=customXml/itemProps1.xml><?xml version="1.0" encoding="utf-8"?>
-<ds:datastoreItem xmlns:ds="http://schemas.openxmlformats.org/officeDocument/2006/customXml" ds:itemID="{D34FFF5C-077F-4031-B837-7527F7B51D50}">
+<ds:datastoreItem xmlns:ds="http://schemas.openxmlformats.org/officeDocument/2006/customXml" ds:itemID="{59CFF1F6-4657-4150-9D5F-1EEFEB836AE5}">
   <ds:schemaRefs>
     <ds:schemaRef ds:uri="http://schemas.openxmlformats.org/officeDocument/2006/bibliography"/>
   </ds:schemaRefs>

</xml_diff>